<commit_message>
Finish setting up NCP tutorial
</commit_message>
<xml_diff>
--- a/Step-4-Neural-Control-Personalization/NeuralControlPersonalizationTutorial.docx
+++ b/Step-4-Neural-Control-Personalization/NeuralControlPersonalizationTutorial.docx
@@ -150,27 +150,13 @@
         <w:rPr>
           <w:rFonts w:ascii="Times New Roman" w:hAnsi="Times New Roman" w:cs="Times New Roman"/>
         </w:rPr>
-        <w:t>UF_Subject_3_reduced_</w:t>
-      </w:r>
-      <w:proofErr w:type="gramStart"/>
-      <w:r>
-        <w:rPr>
-          <w:rFonts w:ascii="Times New Roman" w:hAnsi="Times New Roman" w:cs="Times New Roman"/>
-        </w:rPr>
-        <w:t>muscles</w:t>
-      </w:r>
-      <w:r>
-        <w:rPr>
-          <w:rFonts w:ascii="Times New Roman" w:hAnsi="Times New Roman" w:cs="Times New Roman"/>
-        </w:rPr>
-        <w:t>.osim</w:t>
-      </w:r>
-      <w:proofErr w:type="gramEnd"/>
-      <w:r>
-        <w:rPr>
-          <w:rFonts w:ascii="Times New Roman" w:hAnsi="Times New Roman" w:cs="Times New Roman"/>
-        </w:rPr>
-        <w:t xml:space="preserve">” in the OpenSim GUI. </w:t>
+        <w:t>UF_Subject_3_reduced_muscles</w:t>
+      </w:r>
+      <w:r>
+        <w:rPr>
+          <w:rFonts w:ascii="Times New Roman" w:hAnsi="Times New Roman" w:cs="Times New Roman"/>
+        </w:rPr>
+        <w:t xml:space="preserve">.osim” in the OpenSim GUI. </w:t>
       </w:r>
     </w:p>
     <w:p>
@@ -279,21 +265,7 @@
         <w:rPr>
           <w:rFonts w:ascii="Times New Roman" w:hAnsi="Times New Roman" w:cs="Times New Roman"/>
         </w:rPr>
-        <w:t xml:space="preserve"> – Muscles that we would expect to have similar activation profiles (</w:t>
-      </w:r>
-      <w:proofErr w:type="spellStart"/>
-      <w:r>
-        <w:rPr>
-          <w:rFonts w:ascii="Times New Roman" w:hAnsi="Times New Roman" w:cs="Times New Roman"/>
-        </w:rPr>
-        <w:t>ie</w:t>
-      </w:r>
-      <w:proofErr w:type="spellEnd"/>
-      <w:r>
-        <w:rPr>
-          <w:rFonts w:ascii="Times New Roman" w:hAnsi="Times New Roman" w:cs="Times New Roman"/>
-        </w:rPr>
-        <w:t xml:space="preserve"> lateral hamstrings; BFSH and BFLH will have similar activations to each other)</w:t>
+        <w:t xml:space="preserve"> – Muscles that we would expect to have similar activation profiles (ie lateral hamstrings; BFSH and BFLH will have similar activations to each other)</w:t>
       </w:r>
       <w:r>
         <w:rPr>
@@ -449,21 +421,7 @@
         <w:rPr>
           <w:rFonts w:ascii="Times New Roman" w:hAnsi="Times New Roman" w:cs="Times New Roman"/>
         </w:rPr>
-        <w:t>These must have the same name as the respective EMG channel name your EMG data file (preprocessed\</w:t>
-      </w:r>
-      <w:proofErr w:type="spellStart"/>
-      <w:r>
-        <w:rPr>
-          <w:rFonts w:ascii="Times New Roman" w:hAnsi="Times New Roman" w:cs="Times New Roman"/>
-        </w:rPr>
-        <w:t>EMGData</w:t>
-      </w:r>
-      <w:proofErr w:type="spellEnd"/>
-      <w:r>
-        <w:rPr>
-          <w:rFonts w:ascii="Times New Roman" w:hAnsi="Times New Roman" w:cs="Times New Roman"/>
-        </w:rPr>
-        <w:t>\gait_1.sto)</w:t>
+        <w:t>These must have the same name as the respective EMG channel name your EMG data file (preprocessed\EMGData\gait_1.sto)</w:t>
       </w:r>
       <w:r>
         <w:rPr>
@@ -582,21 +540,7 @@
         <w:rPr>
           <w:rFonts w:ascii="Times New Roman" w:hAnsi="Times New Roman" w:cs="Times New Roman"/>
         </w:rPr>
-        <w:t xml:space="preserve">need to be created manually in a text editor such as Notepad++, but we have example groups for lower limb models in the “NMSM Article” download on </w:t>
-      </w:r>
-      <w:proofErr w:type="spellStart"/>
-      <w:r>
-        <w:rPr>
-          <w:rFonts w:ascii="Times New Roman" w:hAnsi="Times New Roman" w:cs="Times New Roman"/>
-        </w:rPr>
-        <w:t>SimTK</w:t>
-      </w:r>
-      <w:proofErr w:type="spellEnd"/>
-      <w:r>
-        <w:rPr>
-          <w:rFonts w:ascii="Times New Roman" w:hAnsi="Times New Roman" w:cs="Times New Roman"/>
-        </w:rPr>
-        <w:t xml:space="preserve">: </w:t>
+        <w:t xml:space="preserve">need to be created manually in a text editor such as Notepad++, but we have example groups for lower limb models in the “NMSM Article” download on SimTK: </w:t>
       </w:r>
       <w:hyperlink r:id="rId5" w:history="1">
         <w:r>
@@ -659,7 +603,23 @@
           <w:bCs/>
         </w:rPr>
         <w:lastRenderedPageBreak/>
-        <w:t>Setting up an MTP settings file:</w:t>
+        <w:t xml:space="preserve">Setting up an </w:t>
+      </w:r>
+      <w:r>
+        <w:rPr>
+          <w:rFonts w:ascii="Times New Roman" w:hAnsi="Times New Roman" w:cs="Times New Roman"/>
+          <w:b/>
+          <w:bCs/>
+        </w:rPr>
+        <w:t>NCP</w:t>
+      </w:r>
+      <w:r>
+        <w:rPr>
+          <w:rFonts w:ascii="Times New Roman" w:hAnsi="Times New Roman" w:cs="Times New Roman"/>
+          <w:b/>
+          <w:bCs/>
+        </w:rPr>
+        <w:t xml:space="preserve"> settings file:</w:t>
       </w:r>
     </w:p>
     <w:p>
@@ -701,27 +661,13 @@
         <w:rPr>
           <w:rFonts w:ascii="Times New Roman" w:hAnsi="Times New Roman" w:cs="Times New Roman"/>
         </w:rPr>
-        <w:t>UF_Subject_3_reduced_</w:t>
-      </w:r>
-      <w:proofErr w:type="gramStart"/>
-      <w:r>
-        <w:rPr>
-          <w:rFonts w:ascii="Times New Roman" w:hAnsi="Times New Roman" w:cs="Times New Roman"/>
-        </w:rPr>
-        <w:t>muscles</w:t>
-      </w:r>
-      <w:r>
-        <w:rPr>
-          <w:rFonts w:ascii="Times New Roman" w:hAnsi="Times New Roman" w:cs="Times New Roman"/>
-        </w:rPr>
-        <w:t>.osim</w:t>
-      </w:r>
-      <w:proofErr w:type="gramEnd"/>
-      <w:r>
-        <w:rPr>
-          <w:rFonts w:ascii="Times New Roman" w:hAnsi="Times New Roman" w:cs="Times New Roman"/>
-        </w:rPr>
-        <w:t>” selected in the OpenSim GUI, navigate to “Tools&gt;Model Personalization&gt;</w:t>
+        <w:t>UF_Subject_3_reduced_muscles</w:t>
+      </w:r>
+      <w:r>
+        <w:rPr>
+          <w:rFonts w:ascii="Times New Roman" w:hAnsi="Times New Roman" w:cs="Times New Roman"/>
+        </w:rPr>
+        <w:t>.osim” selected in the OpenSim GUI, navigate to “Tools&gt;Model Personalization&gt;</w:t>
       </w:r>
       <w:r>
         <w:rPr>
@@ -818,35 +764,7 @@
         <w:rPr>
           <w:rFonts w:ascii="Times New Roman" w:hAnsi="Times New Roman" w:cs="Times New Roman"/>
         </w:rPr>
-        <w:t xml:space="preserve">Set the input </w:t>
-      </w:r>
-      <w:proofErr w:type="spellStart"/>
-      <w:r>
-        <w:rPr>
-          <w:rFonts w:ascii="Times New Roman" w:hAnsi="Times New Roman" w:cs="Times New Roman"/>
-        </w:rPr>
-        <w:t>Osimx</w:t>
-      </w:r>
-      <w:proofErr w:type="spellEnd"/>
-      <w:r>
-        <w:rPr>
-          <w:rFonts w:ascii="Times New Roman" w:hAnsi="Times New Roman" w:cs="Times New Roman"/>
-        </w:rPr>
-        <w:t xml:space="preserve"> file to be </w:t>
-      </w:r>
-      <w:proofErr w:type="spellStart"/>
-      <w:r>
-        <w:rPr>
-          <w:rFonts w:ascii="Times New Roman" w:hAnsi="Times New Roman" w:cs="Times New Roman"/>
-        </w:rPr>
-        <w:t>mtpResults</w:t>
-      </w:r>
-      <w:proofErr w:type="spellEnd"/>
-      <w:r>
-        <w:rPr>
-          <w:rFonts w:ascii="Times New Roman" w:hAnsi="Times New Roman" w:cs="Times New Roman"/>
-        </w:rPr>
-        <w:t>\</w:t>
+        <w:t>Set the input Osimx file to be mtpResults\</w:t>
       </w:r>
       <w:r>
         <w:t xml:space="preserve"> </w:t>
@@ -855,16 +773,8 @@
         <w:rPr>
           <w:rFonts w:ascii="Times New Roman" w:hAnsi="Times New Roman" w:cs="Times New Roman"/>
         </w:rPr>
-        <w:t>UF_Subject_3_reduced_muscles_</w:t>
-      </w:r>
-      <w:proofErr w:type="gramStart"/>
-      <w:r>
-        <w:rPr>
-          <w:rFonts w:ascii="Times New Roman" w:hAnsi="Times New Roman" w:cs="Times New Roman"/>
-        </w:rPr>
-        <w:t>mtp.osimx</w:t>
-      </w:r>
-      <w:proofErr w:type="gramEnd"/>
+        <w:t>UF_Subject_3_reduced_muscles_mtp.osimx</w:t>
+      </w:r>
     </w:p>
     <w:p>
       <w:pPr>
@@ -925,42 +835,36 @@
         </w:rPr>
         <w:t>For the coordinate list, select: [</w:t>
       </w:r>
-      <w:proofErr w:type="spellStart"/>
       <w:r>
         <w:rPr>
           <w:rFonts w:ascii="Times New Roman" w:hAnsi="Times New Roman" w:cs="Times New Roman"/>
         </w:rPr>
         <w:t>hip_flexion_r</w:t>
       </w:r>
-      <w:proofErr w:type="spellEnd"/>
       <w:r>
         <w:rPr>
           <w:rFonts w:ascii="Times New Roman" w:hAnsi="Times New Roman" w:cs="Times New Roman"/>
         </w:rPr>
         <w:t xml:space="preserve">, </w:t>
       </w:r>
-      <w:proofErr w:type="spellStart"/>
       <w:r>
         <w:rPr>
           <w:rFonts w:ascii="Times New Roman" w:hAnsi="Times New Roman" w:cs="Times New Roman"/>
         </w:rPr>
         <w:t>knee_angle_r</w:t>
       </w:r>
-      <w:proofErr w:type="spellEnd"/>
       <w:r>
         <w:rPr>
           <w:rFonts w:ascii="Times New Roman" w:hAnsi="Times New Roman" w:cs="Times New Roman"/>
         </w:rPr>
         <w:t xml:space="preserve">, </w:t>
       </w:r>
-      <w:proofErr w:type="spellStart"/>
       <w:r>
         <w:rPr>
           <w:rFonts w:ascii="Times New Roman" w:hAnsi="Times New Roman" w:cs="Times New Roman"/>
         </w:rPr>
         <w:t>ankle_angle_r</w:t>
       </w:r>
-      <w:proofErr w:type="spellEnd"/>
       <w:r>
         <w:rPr>
           <w:rFonts w:ascii="Times New Roman" w:hAnsi="Times New Roman" w:cs="Times New Roman"/>
@@ -985,14 +889,12 @@
         </w:rPr>
         <w:t>For activation muscle groups, select [</w:t>
       </w:r>
-      <w:proofErr w:type="spellStart"/>
       <w:r>
         <w:rPr>
           <w:rFonts w:ascii="Times New Roman" w:hAnsi="Times New Roman" w:cs="Times New Roman"/>
         </w:rPr>
         <w:t>HipFlexorsActivationGroupR</w:t>
       </w:r>
-      <w:proofErr w:type="spellEnd"/>
       <w:r>
         <w:rPr>
           <w:rFonts w:ascii="Times New Roman" w:hAnsi="Times New Roman" w:cs="Times New Roman"/>
@@ -1003,16 +905,8 @@
         <w:rPr>
           <w:rFonts w:ascii="Times New Roman" w:hAnsi="Times New Roman" w:cs="Times New Roman"/>
         </w:rPr>
-        <w:t xml:space="preserve"> </w:t>
-      </w:r>
-      <w:proofErr w:type="spellStart"/>
-      <w:r>
-        <w:rPr>
-          <w:rFonts w:ascii="Times New Roman" w:hAnsi="Times New Roman" w:cs="Times New Roman"/>
-        </w:rPr>
-        <w:t>GlutmaxActivationGroupR</w:t>
-      </w:r>
-      <w:proofErr w:type="spellEnd"/>
+        <w:t xml:space="preserve"> GlutmaxActivationGroupR</w:t>
+      </w:r>
       <w:r>
         <w:rPr>
           <w:rFonts w:ascii="Times New Roman" w:hAnsi="Times New Roman" w:cs="Times New Roman"/>
@@ -1023,16 +917,8 @@
         <w:rPr>
           <w:rFonts w:ascii="Times New Roman" w:hAnsi="Times New Roman" w:cs="Times New Roman"/>
         </w:rPr>
-        <w:t xml:space="preserve"> </w:t>
-      </w:r>
-      <w:proofErr w:type="spellStart"/>
-      <w:r>
-        <w:rPr>
-          <w:rFonts w:ascii="Times New Roman" w:hAnsi="Times New Roman" w:cs="Times New Roman"/>
-        </w:rPr>
-        <w:t>HamslatActivationGroupR</w:t>
-      </w:r>
-      <w:proofErr w:type="spellEnd"/>
+        <w:t xml:space="preserve"> HamslatActivationGroupR</w:t>
+      </w:r>
       <w:r>
         <w:rPr>
           <w:rFonts w:ascii="Times New Roman" w:hAnsi="Times New Roman" w:cs="Times New Roman"/>
@@ -1043,16 +929,8 @@
         <w:rPr>
           <w:rFonts w:ascii="Times New Roman" w:hAnsi="Times New Roman" w:cs="Times New Roman"/>
         </w:rPr>
-        <w:t xml:space="preserve"> </w:t>
-      </w:r>
-      <w:proofErr w:type="spellStart"/>
-      <w:r>
-        <w:rPr>
-          <w:rFonts w:ascii="Times New Roman" w:hAnsi="Times New Roman" w:cs="Times New Roman"/>
-        </w:rPr>
-        <w:t>VasActivationGroupR</w:t>
-      </w:r>
-      <w:proofErr w:type="spellEnd"/>
+        <w:t xml:space="preserve"> VasActivationGroupR</w:t>
+      </w:r>
       <w:r>
         <w:rPr>
           <w:rFonts w:ascii="Times New Roman" w:hAnsi="Times New Roman" w:cs="Times New Roman"/>
@@ -1108,14 +986,12 @@
         <w:lastRenderedPageBreak/>
         <w:t>For normalized fiber length groups, select [</w:t>
       </w:r>
-      <w:proofErr w:type="spellStart"/>
       <w:r>
         <w:rPr>
           <w:rFonts w:ascii="Times New Roman" w:hAnsi="Times New Roman" w:cs="Times New Roman"/>
         </w:rPr>
         <w:t>GlutmaxNormalizedFiberLengthGroupR</w:t>
       </w:r>
-      <w:proofErr w:type="spellEnd"/>
       <w:r>
         <w:rPr>
           <w:rFonts w:ascii="Times New Roman" w:hAnsi="Times New Roman" w:cs="Times New Roman"/>
@@ -1126,16 +1002,8 @@
         <w:rPr>
           <w:rFonts w:ascii="Times New Roman" w:hAnsi="Times New Roman" w:cs="Times New Roman"/>
         </w:rPr>
-        <w:t xml:space="preserve"> </w:t>
-      </w:r>
-      <w:proofErr w:type="spellStart"/>
-      <w:r>
-        <w:rPr>
-          <w:rFonts w:ascii="Times New Roman" w:hAnsi="Times New Roman" w:cs="Times New Roman"/>
-        </w:rPr>
-        <w:t>HamsNormalizedFiberLengthGroupR</w:t>
-      </w:r>
-      <w:proofErr w:type="spellEnd"/>
+        <w:t xml:space="preserve"> HamsNormalizedFiberLengthGroupR</w:t>
+      </w:r>
       <w:r>
         <w:rPr>
           <w:rFonts w:ascii="Times New Roman" w:hAnsi="Times New Roman" w:cs="Times New Roman"/>
@@ -1146,16 +1014,8 @@
         <w:rPr>
           <w:rFonts w:ascii="Times New Roman" w:hAnsi="Times New Roman" w:cs="Times New Roman"/>
         </w:rPr>
-        <w:t xml:space="preserve"> </w:t>
-      </w:r>
-      <w:proofErr w:type="spellStart"/>
-      <w:r>
-        <w:rPr>
-          <w:rFonts w:ascii="Times New Roman" w:hAnsi="Times New Roman" w:cs="Times New Roman"/>
-        </w:rPr>
-        <w:t>VasNormalizedFiberLengthGroupR</w:t>
-      </w:r>
-      <w:proofErr w:type="spellEnd"/>
+        <w:t xml:space="preserve"> VasNormalizedFiberLengthGroupR</w:t>
+      </w:r>
       <w:r>
         <w:rPr>
           <w:rFonts w:ascii="Times New Roman" w:hAnsi="Times New Roman" w:cs="Times New Roman"/>
@@ -1166,16 +1026,8 @@
         <w:rPr>
           <w:rFonts w:ascii="Times New Roman" w:hAnsi="Times New Roman" w:cs="Times New Roman"/>
         </w:rPr>
-        <w:t xml:space="preserve"> </w:t>
-      </w:r>
-      <w:proofErr w:type="spellStart"/>
-      <w:r>
-        <w:rPr>
-          <w:rFonts w:ascii="Times New Roman" w:hAnsi="Times New Roman" w:cs="Times New Roman"/>
-        </w:rPr>
-        <w:t>GasNormalizedFiberLengthGroupR</w:t>
-      </w:r>
-      <w:proofErr w:type="spellEnd"/>
+        <w:t xml:space="preserve"> GasNormalizedFiberLengthGroupR</w:t>
+      </w:r>
       <w:r>
         <w:rPr>
           <w:rFonts w:ascii="Times New Roman" w:hAnsi="Times New Roman" w:cs="Times New Roman"/>
@@ -1216,16 +1068,8 @@
         <w:rPr>
           <w:rFonts w:ascii="Times New Roman" w:hAnsi="Times New Roman" w:cs="Times New Roman"/>
         </w:rPr>
-        <w:t xml:space="preserve">Set the MTP results directory to be </w:t>
-      </w:r>
-      <w:proofErr w:type="spellStart"/>
-      <w:r>
-        <w:rPr>
-          <w:rFonts w:ascii="Times New Roman" w:hAnsi="Times New Roman" w:cs="Times New Roman"/>
-        </w:rPr>
-        <w:t>mtpResults</w:t>
-      </w:r>
-      <w:proofErr w:type="spellEnd"/>
+        <w:t>Set the MTP results directory to be mtpResults</w:t>
+      </w:r>
     </w:p>
     <w:p>
       <w:pPr>
@@ -1242,21 +1086,7 @@
         <w:rPr>
           <w:rFonts w:ascii="Times New Roman" w:hAnsi="Times New Roman" w:cs="Times New Roman"/>
         </w:rPr>
-        <w:t xml:space="preserve">Include </w:t>
-      </w:r>
-      <w:proofErr w:type="spellStart"/>
-      <w:r>
-        <w:rPr>
-          <w:rFonts w:ascii="Times New Roman" w:hAnsi="Times New Roman" w:cs="Times New Roman"/>
-        </w:rPr>
-        <w:t>RightLeg</w:t>
-      </w:r>
-      <w:proofErr w:type="spellEnd"/>
-      <w:r>
-        <w:rPr>
-          <w:rFonts w:ascii="Times New Roman" w:hAnsi="Times New Roman" w:cs="Times New Roman"/>
-        </w:rPr>
-        <w:t xml:space="preserve"> in the synergy set with 3 synergies.</w:t>
+        <w:t>Include RightLeg in the synergy set with 3 synergies.</w:t>
       </w:r>
     </w:p>
     <w:p>
@@ -1288,19 +1118,11 @@
           <w:rFonts w:ascii="Times New Roman" w:hAnsi="Times New Roman" w:cs="Times New Roman"/>
         </w:rPr>
       </w:pPr>
-      <w:proofErr w:type="gramStart"/>
-      <w:r>
-        <w:rPr>
-          <w:rFonts w:ascii="Times New Roman" w:hAnsi="Times New Roman" w:cs="Times New Roman"/>
-        </w:rPr>
-        <w:t>Open up</w:t>
-      </w:r>
-      <w:proofErr w:type="gramEnd"/>
-      <w:r>
-        <w:rPr>
-          <w:rFonts w:ascii="Times New Roman" w:hAnsi="Times New Roman" w:cs="Times New Roman"/>
-        </w:rPr>
-        <w:t xml:space="preserve"> NCPSettingsV1.xml in a text editor of your choice and explore the settings file. </w:t>
+      <w:r>
+        <w:rPr>
+          <w:rFonts w:ascii="Times New Roman" w:hAnsi="Times New Roman" w:cs="Times New Roman"/>
+        </w:rPr>
+        <w:t xml:space="preserve">Open up NCPSettingsV1.xml in a text editor of your choice and explore the settings file. </w:t>
       </w:r>
     </w:p>
     <w:p>
@@ -1433,14 +1255,7 @@
         <w:rPr>
           <w:rFonts w:ascii="Times New Roman" w:hAnsi="Times New Roman" w:cs="Times New Roman"/>
         </w:rPr>
-        <w:t xml:space="preserve">Open MATLAB and create a new script called </w:t>
-      </w:r>
-      <w:proofErr w:type="spellStart"/>
-      <w:r>
-        <w:rPr>
-          <w:rFonts w:ascii="Times New Roman" w:hAnsi="Times New Roman" w:cs="Times New Roman"/>
-        </w:rPr>
-        <w:t>run</w:t>
+        <w:t>Open MATLAB and create a new script called run</w:t>
       </w:r>
       <w:r>
         <w:rPr>
@@ -1452,14 +1267,7 @@
         <w:rPr>
           <w:rFonts w:ascii="Times New Roman" w:hAnsi="Times New Roman" w:cs="Times New Roman"/>
         </w:rPr>
-        <w:t>.m</w:t>
-      </w:r>
-      <w:proofErr w:type="spellEnd"/>
-      <w:r>
-        <w:rPr>
-          <w:rFonts w:ascii="Times New Roman" w:hAnsi="Times New Roman" w:cs="Times New Roman"/>
-        </w:rPr>
-        <w:t xml:space="preserve"> in your MTP tutorial directory. </w:t>
+        <w:t xml:space="preserve">.m in your MTP tutorial directory. </w:t>
       </w:r>
     </w:p>
     <w:p>
@@ -1479,19 +1287,11 @@
         </w:rPr>
         <w:t xml:space="preserve">In the script, type: </w:t>
       </w:r>
-      <w:proofErr w:type="spellStart"/>
-      <w:r>
-        <w:rPr>
-          <w:rFonts w:ascii="Times New Roman" w:hAnsi="Times New Roman" w:cs="Times New Roman"/>
-        </w:rPr>
-        <w:t>NeuralControlPersonalizationTool</w:t>
-      </w:r>
-      <w:proofErr w:type="spellEnd"/>
-      <w:r>
-        <w:rPr>
-          <w:rFonts w:ascii="Times New Roman" w:hAnsi="Times New Roman" w:cs="Times New Roman"/>
-        </w:rPr>
-        <w:t>("NCPSettingsV1.xml")</w:t>
+      <w:r>
+        <w:rPr>
+          <w:rFonts w:ascii="Times New Roman" w:hAnsi="Times New Roman" w:cs="Times New Roman"/>
+        </w:rPr>
+        <w:t>NeuralControlPersonalizationTool("NCPSettingsV1.xml")</w:t>
       </w:r>
     </w:p>
     <w:p>
@@ -1511,19 +1311,11 @@
         </w:rPr>
         <w:t xml:space="preserve">To plot results, type: </w:t>
       </w:r>
-      <w:proofErr w:type="spellStart"/>
-      <w:r>
-        <w:rPr>
-          <w:rFonts w:ascii="Times New Roman" w:hAnsi="Times New Roman" w:cs="Times New Roman"/>
-        </w:rPr>
-        <w:t>plotNcpResultsFromSettingsFile</w:t>
-      </w:r>
-      <w:proofErr w:type="spellEnd"/>
-      <w:r>
-        <w:rPr>
-          <w:rFonts w:ascii="Times New Roman" w:hAnsi="Times New Roman" w:cs="Times New Roman"/>
-        </w:rPr>
-        <w:t>("NCPSettingsV1.xml")</w:t>
+      <w:r>
+        <w:rPr>
+          <w:rFonts w:ascii="Times New Roman" w:hAnsi="Times New Roman" w:cs="Times New Roman"/>
+        </w:rPr>
+        <w:t>plotNcpResultsFromSettingsFile("NCPSettingsV1.xml")</w:t>
       </w:r>
     </w:p>
     <w:p>
@@ -1683,21 +1475,7 @@
         <w:rPr>
           <w:rFonts w:ascii="Times New Roman" w:hAnsi="Times New Roman" w:cs="Times New Roman"/>
         </w:rPr>
-        <w:t xml:space="preserve"> Variance accounted for (VAF</w:t>
-      </w:r>
-      <w:proofErr w:type="gramStart"/>
-      <w:r>
-        <w:rPr>
-          <w:rFonts w:ascii="Times New Roman" w:hAnsi="Times New Roman" w:cs="Times New Roman"/>
-        </w:rPr>
-        <w:t>)</w:t>
-      </w:r>
-      <w:proofErr w:type="gramEnd"/>
-      <w:r>
-        <w:rPr>
-          <w:rFonts w:ascii="Times New Roman" w:hAnsi="Times New Roman" w:cs="Times New Roman"/>
-        </w:rPr>
-        <w:t xml:space="preserve"> and root mean squared error (RMSE) for the synergy decomposition of muscle activations.  </w:t>
+        <w:t xml:space="preserve"> Variance accounted for (VAF) and root mean squared error (RMSE) for the synergy decomposition of muscle activations.  </w:t>
       </w:r>
     </w:p>
     <w:p>
@@ -1840,21 +1618,7 @@
         <w:rPr>
           <w:rFonts w:ascii="Times New Roman" w:hAnsi="Times New Roman" w:cs="Times New Roman"/>
         </w:rPr>
-        <w:t xml:space="preserve">Change the number of synergies in </w:t>
-      </w:r>
-      <w:proofErr w:type="spellStart"/>
-      <w:r>
-        <w:rPr>
-          <w:rFonts w:ascii="Times New Roman" w:hAnsi="Times New Roman" w:cs="Times New Roman"/>
-        </w:rPr>
-        <w:t>RightLeg</w:t>
-      </w:r>
-      <w:proofErr w:type="spellEnd"/>
-      <w:r>
-        <w:rPr>
-          <w:rFonts w:ascii="Times New Roman" w:hAnsi="Times New Roman" w:cs="Times New Roman"/>
-        </w:rPr>
-        <w:t xml:space="preserve"> to 4.</w:t>
+        <w:t>Change the number of synergies in RightLeg to 4.</w:t>
       </w:r>
     </w:p>
     <w:p>
@@ -2107,21 +1871,7 @@
         <w:rPr>
           <w:rFonts w:ascii="Times New Roman" w:hAnsi="Times New Roman" w:cs="Times New Roman"/>
         </w:rPr>
-        <w:t xml:space="preserve">Set the </w:t>
-      </w:r>
-      <w:proofErr w:type="spellStart"/>
-      <w:r>
-        <w:rPr>
-          <w:rFonts w:ascii="Times New Roman" w:hAnsi="Times New Roman" w:cs="Times New Roman"/>
-        </w:rPr>
-        <w:t>is_enabled</w:t>
-      </w:r>
-      <w:proofErr w:type="spellEnd"/>
-      <w:r>
-        <w:rPr>
-          <w:rFonts w:ascii="Times New Roman" w:hAnsi="Times New Roman" w:cs="Times New Roman"/>
-        </w:rPr>
-        <w:t xml:space="preserve"> field in the activation tracking cost term to </w:t>
+        <w:t xml:space="preserve">Set the is_enabled field in the activation tracking cost term to </w:t>
       </w:r>
       <w:r>
         <w:rPr>
@@ -2133,21 +1883,7 @@
         <w:rPr>
           <w:rFonts w:ascii="Times New Roman" w:hAnsi="Times New Roman" w:cs="Times New Roman"/>
         </w:rPr>
-        <w:t xml:space="preserve"> set </w:t>
-      </w:r>
-      <w:proofErr w:type="spellStart"/>
-      <w:r>
-        <w:rPr>
-          <w:rFonts w:ascii="Times New Roman" w:hAnsi="Times New Roman" w:cs="Times New Roman"/>
-        </w:rPr>
-        <w:t>activation_minimization</w:t>
-      </w:r>
-      <w:proofErr w:type="spellEnd"/>
-      <w:r>
-        <w:rPr>
-          <w:rFonts w:ascii="Times New Roman" w:hAnsi="Times New Roman" w:cs="Times New Roman"/>
-        </w:rPr>
-        <w:t xml:space="preserve"> to true</w:t>
+        <w:t xml:space="preserve"> set activation_minimization to true</w:t>
       </w:r>
       <w:r>
         <w:rPr>
@@ -2273,21 +2009,7 @@
         <w:rPr>
           <w:rFonts w:ascii="Times New Roman" w:hAnsi="Times New Roman" w:cs="Times New Roman"/>
         </w:rPr>
-        <w:t xml:space="preserve">What are the differences between activation minimization in NCP, and </w:t>
-      </w:r>
-      <w:proofErr w:type="spellStart"/>
-      <w:r>
-        <w:rPr>
-          <w:rFonts w:ascii="Times New Roman" w:hAnsi="Times New Roman" w:cs="Times New Roman"/>
-        </w:rPr>
-        <w:t>OpenSim’s</w:t>
-      </w:r>
-      <w:proofErr w:type="spellEnd"/>
-      <w:r>
-        <w:rPr>
-          <w:rFonts w:ascii="Times New Roman" w:hAnsi="Times New Roman" w:cs="Times New Roman"/>
-        </w:rPr>
-        <w:t xml:space="preserve"> Static Optimization Tool?</w:t>
+        <w:t>What are the differences between activation minimization in NCP, and OpenSim’s Static Optimization Tool?</w:t>
       </w:r>
     </w:p>
     <w:sectPr>

</xml_diff>